<commit_message>
Renamed the Streams project
</commit_message>
<xml_diff>
--- a/Java Interview Question.docx
+++ b/Java Interview Question.docx
@@ -122,19 +122,45 @@
       </w:r>
     </w:p>
     <w:p>
-      <w:r>
+      <w:pPr>
+        <w:rPr>
+          <w:b/>
+          <w:bCs/>
+        </w:rPr>
+      </w:pPr>
+      <w:r>
+        <w:rPr>
+          <w:b/>
+          <w:bCs/>
+        </w:rPr>
         <w:t>In java, abstraction is achieved by interfaces and abstract classes.</w:t>
       </w:r>
       <w:r>
+        <w:rPr>
+          <w:b/>
+          <w:bCs/>
+        </w:rPr>
         <w:t xml:space="preserve"> </w:t>
       </w:r>
       <w:r>
+        <w:rPr>
+          <w:b/>
+          <w:bCs/>
+        </w:rPr>
         <w:t xml:space="preserve">Interfaces allows you to abstract the </w:t>
       </w:r>
       <w:r>
+        <w:rPr>
+          <w:b/>
+          <w:bCs/>
+        </w:rPr>
         <w:t>implementation</w:t>
       </w:r>
       <w:r>
+        <w:rPr>
+          <w:b/>
+          <w:bCs/>
+        </w:rPr>
         <w:t xml:space="preserve"> completely while abstract classes allow partial abstraction as well.</w:t>
       </w:r>
     </w:p>
@@ -716,7 +742,14 @@
     </w:p>
     <w:p>
       <w:r>
-        <w:t>Association simply means defining a relationship between two unrelated classes. For example, when you declare two fields of different types (e.g. Car and Bicycle) within the same class and make them interact with each other, you have performed association.</w:t>
+        <w:rPr>
+          <w:b/>
+          <w:bCs/>
+        </w:rPr>
+        <w:t>Association simply means defining a relationship between two unrelated classes.</w:t>
+      </w:r>
+      <w:r>
+        <w:t xml:space="preserve"> For example, when you declare two fields of different types (e.g. Car and Bicycle) within the same class and make them interact with each other, you have performed association.</w:t>
       </w:r>
     </w:p>
     <w:p>
@@ -782,7 +815,17 @@
         <w:t xml:space="preserve"> –</w:t>
       </w:r>
       <w:r>
-        <w:t xml:space="preserve"> Aggregation is a narrower kind of association. It occurs when there’s a one-way (HAS-A) relationship between the two classes you associate through their objects. For example, every Passenger has a </w:t>
+        <w:t xml:space="preserve"> Aggregation is a narrower kind of association</w:t>
+      </w:r>
+      <w:r>
+        <w:rPr>
+          <w:b/>
+          <w:bCs/>
+        </w:rPr>
+        <w:t>. It occurs when there’s a one-way (HAS-A) relationship between the two classes you associate through their objects</w:t>
+      </w:r>
+      <w:r>
+        <w:t xml:space="preserve">. For example, every Passenger has a </w:t>
       </w:r>
       <w:proofErr w:type="gramStart"/>
       <w:r>
@@ -805,8 +848,16 @@
           <w:ilvl w:val="0"/>
           <w:numId w:val="6"/>
         </w:numPr>
-      </w:pPr>
-      <w:r>
+        <w:rPr>
+          <w:b/>
+          <w:bCs/>
+        </w:rPr>
+      </w:pPr>
+      <w:r>
+        <w:rPr>
+          <w:b/>
+          <w:bCs/>
+        </w:rPr>
         <w:t>One-directional association.</w:t>
       </w:r>
     </w:p>
@@ -819,7 +870,14 @@
         </w:numPr>
       </w:pPr>
       <w:r>
-        <w:t>Represents a HAS-A relationship between two classes.</w:t>
+        <w:rPr>
+          <w:b/>
+          <w:bCs/>
+        </w:rPr>
+        <w:t>Represents a HAS-A relationship between two classes</w:t>
+      </w:r>
+      <w:r>
+        <w:t>.</w:t>
       </w:r>
     </w:p>
     <w:p>
@@ -846,7 +904,27 @@
         <w:t xml:space="preserve"> –</w:t>
       </w:r>
       <w:r>
-        <w:t xml:space="preserve"> It is a stricter form of aggregation. It occurs when the two classes you associate are mutually dependent on each other and can’t exist without each other. For example, take a Car and an Engine class. A Car cannot run without an Engine, while an Engine also can’t function without being built into a Car. This kind of relationship between objects is also called a PART-OF relationship.</w:t>
+        <w:t xml:space="preserve"> It is a stricter form of aggregation. </w:t>
+      </w:r>
+      <w:r>
+        <w:rPr>
+          <w:b/>
+          <w:bCs/>
+        </w:rPr>
+        <w:t>It occurs when the two classes you associate are mutually dependent on each other and can’t exist without each other</w:t>
+      </w:r>
+      <w:r>
+        <w:t xml:space="preserve">. For example, take a Car and an Engine class. A Car cannot run without an Engine, while an Engine also can’t function without being built into a Car. This kind of relationship between objects is also called a </w:t>
+      </w:r>
+      <w:r>
+        <w:rPr>
+          <w:b/>
+          <w:bCs/>
+        </w:rPr>
+        <w:t>PART-OF relationship</w:t>
+      </w:r>
+      <w:r>
+        <w:t>.</w:t>
       </w:r>
     </w:p>
     <w:p>
@@ -1094,12 +1172,28 @@
     <w:p>
       <w:pPr>
         <w:pStyle w:val="ListParagraph"/>
+      </w:pPr>
+    </w:p>
+    <w:p>
+      <w:pPr>
+        <w:pStyle w:val="ListParagraph"/>
+      </w:pPr>
+    </w:p>
+    <w:p>
+      <w:pPr>
+        <w:pStyle w:val="ListParagraph"/>
+      </w:pPr>
+    </w:p>
+    <w:p>
+      <w:pPr>
+        <w:pStyle w:val="ListParagraph"/>
         <w:numPr>
           <w:ilvl w:val="0"/>
           <w:numId w:val="8"/>
         </w:numPr>
       </w:pPr>
       <w:r>
+        <w:lastRenderedPageBreak/>
         <w:t xml:space="preserve">Difference between </w:t>
       </w:r>
       <w:r>
@@ -1163,7 +1257,6 @@
           </w:tcPr>
           <w:p>
             <w:r>
-              <w:lastRenderedPageBreak/>
               <w:t>It is used to call the Base class (Parent class) constructor.</w:t>
             </w:r>
           </w:p>
@@ -1430,9 +1523,6 @@
         </w:drawing>
       </w:r>
     </w:p>
-    <w:p/>
-    <w:p/>
-    <w:p/>
     <w:p>
       <w:pPr>
         <w:pStyle w:val="ListParagraph"/>
@@ -1711,6 +1801,9 @@
         </w:tc>
       </w:tr>
     </w:tbl>
+    <w:p/>
+    <w:p/>
+    <w:p/>
     <w:p/>
     <w:p>
       <w:r>
@@ -2512,6 +2605,8 @@
       </w:tr>
     </w:tbl>
     <w:p/>
+    <w:p/>
+    <w:p/>
     <w:p>
       <w:pPr>
         <w:pStyle w:val="ListParagraph"/>
@@ -2521,6 +2616,7 @@
         </w:numPr>
       </w:pPr>
       <w:r>
+        <w:lastRenderedPageBreak/>
         <w:t xml:space="preserve">Difference </w:t>
       </w:r>
       <w:r>
@@ -2553,7 +2649,6 @@
         <w:rPr>
           <w:b/>
         </w:rPr>
-        <w:lastRenderedPageBreak/>
         <w:t>ArrayList</w:t>
       </w:r>
       <w:proofErr w:type="spellEnd"/>
@@ -2811,12 +2906,14 @@
             <w:r>
               <w:t xml:space="preserve"> or </w:t>
             </w:r>
+            <w:proofErr w:type="spellStart"/>
             <w:r>
               <w:rPr>
                 <w:b/>
               </w:rPr>
               <w:t>CopyOnWriteArrayList</w:t>
             </w:r>
+            <w:proofErr w:type="spellEnd"/>
           </w:p>
         </w:tc>
       </w:tr>
@@ -3664,7 +3761,11 @@
               <w:t>int index)</w:t>
             </w:r>
             <w:r>
-              <w:t xml:space="preserve"> method BUT it first traverses all nodes to reach the correct node. It makes the performance variable. In best case it is </w:t>
+              <w:t xml:space="preserve"> method BUT it first traverses all nodes to reach the </w:t>
+            </w:r>
+            <w:r>
+              <w:lastRenderedPageBreak/>
+              <w:t xml:space="preserve">correct node. It makes the performance variable. In best case it is </w:t>
             </w:r>
             <w:proofErr w:type="gramStart"/>
             <w:r>
@@ -3683,6 +3784,7 @@
           <w:p>
             <w:proofErr w:type="spellStart"/>
             <w:r>
+              <w:lastRenderedPageBreak/>
               <w:t>ArrayList</w:t>
             </w:r>
             <w:proofErr w:type="spellEnd"/>
@@ -3772,7 +3874,6 @@
           </w:tcPr>
           <w:p>
             <w:r>
-              <w:lastRenderedPageBreak/>
               <w:t xml:space="preserve">It has </w:t>
             </w:r>
             <w:r>
@@ -4300,7 +4401,15 @@
       </w:r>
       <w:proofErr w:type="spellEnd"/>
       <w:r>
-        <w:t xml:space="preserve"> and TreeSet?</w:t>
+        <w:t xml:space="preserve"> and </w:t>
+      </w:r>
+      <w:proofErr w:type="spellStart"/>
+      <w:r>
+        <w:t>TreeSet</w:t>
+      </w:r>
+      <w:proofErr w:type="spellEnd"/>
+      <w:r>
+        <w:t>?</w:t>
       </w:r>
     </w:p>
     <w:tbl>
@@ -4543,6 +4652,7 @@
           </w:tcPr>
           <w:p>
             <w:r>
+              <w:lastRenderedPageBreak/>
               <w:t xml:space="preserve">HashSet performance is better </w:t>
             </w:r>
             <w:r>
@@ -4557,7 +4667,15 @@
             </w:r>
             <w:proofErr w:type="spellEnd"/>
             <w:r>
-              <w:t xml:space="preserve"> and TreeSet.</w:t>
+              <w:t xml:space="preserve"> and </w:t>
+            </w:r>
+            <w:proofErr w:type="spellStart"/>
+            <w:r>
+              <w:t>TreeSet</w:t>
+            </w:r>
+            <w:proofErr w:type="spellEnd"/>
+            <w:r>
+              <w:t>.</w:t>
             </w:r>
           </w:p>
         </w:tc>
@@ -4601,7 +4719,6 @@
             </w:r>
             <w:proofErr w:type="spellStart"/>
             <w:r>
-              <w:lastRenderedPageBreak/>
               <w:t>LinkedHashSet</w:t>
             </w:r>
             <w:proofErr w:type="spellEnd"/>
@@ -4616,7 +4733,6 @@
           </w:tcPr>
           <w:p>
             <w:r>
-              <w:lastRenderedPageBreak/>
               <w:t xml:space="preserve">TreeSet performance is better to </w:t>
             </w:r>
             <w:proofErr w:type="spellStart"/>
@@ -4633,11 +4749,7 @@
             </w:r>
             <w:proofErr w:type="gramEnd"/>
             <w:r>
-              <w:t xml:space="preserve"> sort the elements after each </w:t>
-            </w:r>
-            <w:r>
-              <w:lastRenderedPageBreak/>
-              <w:t>insertion and removal operations.</w:t>
+              <w:t xml:space="preserve"> sort the elements after each insertion and removal operations.</w:t>
             </w:r>
           </w:p>
         </w:tc>
@@ -4649,7 +4761,6 @@
           </w:tcPr>
           <w:p>
             <w:r>
-              <w:lastRenderedPageBreak/>
               <w:t xml:space="preserve">HashSet uses </w:t>
             </w:r>
             <w:proofErr w:type="gramStart"/>
@@ -4766,7 +4877,15 @@
               <w:t xml:space="preserve">does </w:t>
             </w:r>
             <w:r>
-              <w:t xml:space="preserve">not allow any null objects. If you insert null objects into TreeSet, it throws </w:t>
+              <w:t xml:space="preserve">not allow any null objects. If you insert null objects into </w:t>
+            </w:r>
+            <w:proofErr w:type="spellStart"/>
+            <w:r>
+              <w:t>TreeSet</w:t>
+            </w:r>
+            <w:proofErr w:type="spellEnd"/>
+            <w:r>
+              <w:t xml:space="preserve">, it throws </w:t>
             </w:r>
             <w:proofErr w:type="spellStart"/>
             <w:r>
@@ -5277,6 +5396,7 @@
       </w:tr>
     </w:tbl>
     <w:p/>
+    <w:p/>
     <w:p>
       <w:pPr>
         <w:pStyle w:val="ListParagraph"/>
@@ -5286,6 +5406,7 @@
         </w:numPr>
       </w:pPr>
       <w:r>
+        <w:lastRenderedPageBreak/>
         <w:t xml:space="preserve">Difference between HashMap and </w:t>
       </w:r>
       <w:proofErr w:type="spellStart"/>
@@ -5403,7 +5524,6 @@
           </w:tcPr>
           <w:p>
             <w:r>
-              <w:lastRenderedPageBreak/>
               <w:t>HashMap allows one null key and multiple null values</w:t>
             </w:r>
             <w:r>
@@ -5537,7 +5657,12 @@
             </w:r>
             <w:proofErr w:type="spellEnd"/>
             <w:r>
-              <w:t xml:space="preserve"> but they both are implementations of the "Map</w:t>
+              <w:t xml:space="preserve"> but they both are </w:t>
+            </w:r>
+            <w:bookmarkStart w:id="0" w:name="_GoBack"/>
+            <w:bookmarkEnd w:id="0"/>
+            <w:r>
+              <w:t>implementations of the "Map</w:t>
             </w:r>
             <w:r>
               <w:t>” abstract</w:t>
@@ -5594,7 +5719,15 @@
             </w:r>
             <w:proofErr w:type="spellEnd"/>
             <w:r>
-              <w:t xml:space="preserve"> ConcurrentHashMap).</w:t>
+              <w:t xml:space="preserve"> </w:t>
+            </w:r>
+            <w:proofErr w:type="spellStart"/>
+            <w:r>
+              <w:t>ConcurrentHashMap</w:t>
+            </w:r>
+            <w:proofErr w:type="spellEnd"/>
+            <w:r>
+              <w:t>).</w:t>
             </w:r>
             <w:r>
               <w:t xml:space="preserve"> Or use </w:t>
@@ -5629,7 +5762,15 @@
       </w:r>
       <w:proofErr w:type="spellEnd"/>
       <w:r>
-        <w:t xml:space="preserve"> and TreeMap?</w:t>
+        <w:t xml:space="preserve"> and </w:t>
+      </w:r>
+      <w:proofErr w:type="spellStart"/>
+      <w:r>
+        <w:t>TreeMap</w:t>
+      </w:r>
+      <w:proofErr w:type="spellEnd"/>
+      <w:r>
+        <w:t>?</w:t>
       </w:r>
     </w:p>
     <w:tbl>
@@ -5958,11 +6099,16 @@
             </w:r>
             <w:proofErr w:type="spellEnd"/>
             <w:r>
-              <w:t xml:space="preserve"> and Tree</w:t>
+              <w:t xml:space="preserve"> and </w:t>
+            </w:r>
+            <w:proofErr w:type="spellStart"/>
+            <w:r>
+              <w:t>Tree</w:t>
             </w:r>
             <w:r>
               <w:t>Map</w:t>
             </w:r>
+            <w:proofErr w:type="spellEnd"/>
             <w:r>
               <w:t>.</w:t>
             </w:r>
@@ -6189,6 +6335,7 @@
           </w:tcPr>
           <w:p>
             <w:r>
+              <w:lastRenderedPageBreak/>
               <w:t>Hash</w:t>
             </w:r>
             <w:r>
@@ -6241,11 +6388,16 @@
               <w:t>key</w:t>
             </w:r>
             <w:r>
-              <w:t xml:space="preserve"> into Tree</w:t>
+              <w:t xml:space="preserve"> into </w:t>
+            </w:r>
+            <w:proofErr w:type="spellStart"/>
+            <w:r>
+              <w:t>Tree</w:t>
             </w:r>
             <w:r>
               <w:t>Map</w:t>
             </w:r>
+            <w:proofErr w:type="spellEnd"/>
             <w:r>
               <w:t xml:space="preserve">, it throws </w:t>
             </w:r>
@@ -6640,13 +6792,13 @@
             <w:r>
               <w:t xml:space="preserve">() method then </w:t>
             </w:r>
-            <w:proofErr w:type="gramStart"/>
-            <w:r>
-              <w:t>ConcurrentHashMap(</w:t>
-            </w:r>
-            <w:proofErr w:type="gramEnd"/>
-            <w:r>
-              <w:t>) is a better choice as ConcurrentHashMap still gives a chance to more than one thread to access map thus improving performance.</w:t>
+            <w:proofErr w:type="spellStart"/>
+            <w:r>
+              <w:t>ConcurrentHashMap</w:t>
+            </w:r>
+            <w:proofErr w:type="spellEnd"/>
+            <w:r>
+              <w:t>() is a better choice as ConcurrentHashMap still gives a chance to more than one thread to access map thus improving performance.</w:t>
             </w:r>
           </w:p>
         </w:tc>
@@ -6725,6 +6877,7 @@
     <w:p/>
     <w:p>
       <w:r>
+        <w:lastRenderedPageBreak/>
         <w:t xml:space="preserve">Difference between </w:t>
       </w:r>
       <w:r>
@@ -6837,7 +6990,6 @@
           </w:tcPr>
           <w:p>
             <w:r>
-              <w:lastRenderedPageBreak/>
               <w:t>Comparable affects the original class, i.e., the actual class is modified.</w:t>
             </w:r>
           </w:p>
@@ -7427,7 +7579,6 @@
       </w:r>
       <w:proofErr w:type="spellStart"/>
       <w:r>
-        <w:lastRenderedPageBreak/>
         <w:t>ArrayList</w:t>
       </w:r>
       <w:proofErr w:type="spellEnd"/>
@@ -7885,6 +8036,7 @@
         <w:pStyle w:val="ListParagraph"/>
       </w:pPr>
       <w:r>
+        <w:lastRenderedPageBreak/>
         <w:t xml:space="preserve">There is some performance improvement done on HashMap and </w:t>
       </w:r>
       <w:proofErr w:type="spellStart"/>
@@ -7941,7 +8093,6 @@
         <w:pStyle w:val="ListParagraph"/>
       </w:pPr>
       <w:r>
-        <w:lastRenderedPageBreak/>
         <w:t>HashMap has introduced an improved strategy to deal with high collision rate. Since a</w:t>
       </w:r>
       <w:r>
@@ -7972,15 +8123,7 @@
         <w:t>inked list</w:t>
       </w:r>
       <w:r>
-        <w:t xml:space="preserve">, i.e. converting </w:t>
-      </w:r>
-      <w:proofErr w:type="gramStart"/>
-      <w:r>
-        <w:t>get(</w:t>
-      </w:r>
-      <w:proofErr w:type="gramEnd"/>
-      <w:r>
-        <w:t xml:space="preserve">) method to perform in O(n) instead of O(1) and someone can take advantage of this fact, Java now internally </w:t>
+        <w:t xml:space="preserve">, i.e. converting get() method to perform in O(n) instead of O(1) and someone can take advantage of this fact, Java now internally </w:t>
       </w:r>
       <w:r>
         <w:rPr>
@@ -8352,6 +8495,7 @@
       </w:pPr>
       <w:proofErr w:type="gramStart"/>
       <w:r>
+        <w:lastRenderedPageBreak/>
         <w:t>remove(</w:t>
       </w:r>
       <w:proofErr w:type="gramEnd"/>
@@ -8440,8 +8584,15 @@
         <w:pStyle w:val="ListParagraph"/>
       </w:pPr>
       <w:r>
-        <w:lastRenderedPageBreak/>
-        <w:t xml:space="preserve">Prior to Java 1.5 if you need a Map implementation, which can be safely used in a concurrent and multi-threaded Java program, then, you only have Hashtable or synchronized Map because HashMap is not thread-safe. With ConcurrentHashMap, now you have a better choice; because not only it can be safely used in the concurrent multi-threaded environment but also provides better performance over Hashtable and </w:t>
+        <w:t xml:space="preserve">Prior to Java 1.5 if you need a Map implementation, which can be safely used in a concurrent and multi-threaded Java program, then, you only have Hashtable or synchronized Map because HashMap is not thread-safe. With ConcurrentHashMap, now you have a better choice; because not only it can be safely used in the concurrent multi-threaded environment but also provides better performance over </w:t>
+      </w:r>
+      <w:proofErr w:type="spellStart"/>
+      <w:r>
+        <w:t>Hashtable</w:t>
+      </w:r>
+      <w:proofErr w:type="spellEnd"/>
+      <w:r>
+        <w:t xml:space="preserve"> and </w:t>
       </w:r>
       <w:proofErr w:type="spellStart"/>
       <w:r>
@@ -8560,7 +8711,21 @@
         <w:rPr>
           <w:b/>
         </w:rPr>
-        <w:t xml:space="preserve">public ConcurrentHashMap (int </w:t>
+        <w:t xml:space="preserve">public </w:t>
+      </w:r>
+      <w:proofErr w:type="spellStart"/>
+      <w:r>
+        <w:rPr>
+          <w:b/>
+        </w:rPr>
+        <w:t>ConcurrentHashMap</w:t>
+      </w:r>
+      <w:proofErr w:type="spellEnd"/>
+      <w:r>
+        <w:rPr>
+          <w:b/>
+        </w:rPr>
+        <w:t xml:space="preserve"> (int </w:t>
       </w:r>
       <w:proofErr w:type="spellStart"/>
       <w:r>
@@ -8859,12 +9024,14 @@
       <w:r>
         <w:t xml:space="preserve"> of </w:t>
       </w:r>
+      <w:proofErr w:type="spellStart"/>
       <w:r>
         <w:rPr>
           <w:b/>
         </w:rPr>
         <w:t>ConcurrentHashMap</w:t>
       </w:r>
+      <w:proofErr w:type="spellEnd"/>
       <w:r>
         <w:t xml:space="preserve"> are </w:t>
       </w:r>
@@ -8966,7 +9133,6 @@
         <w:pStyle w:val="ListParagraph"/>
       </w:pPr>
       <w:r>
-        <w:lastRenderedPageBreak/>
         <w:t xml:space="preserve">Default concurrency level is 16 and can be changed, by providing a number which make sense and work for you while creating ConcurrentHashMap. </w:t>
       </w:r>
       <w:r>
@@ -9008,7 +9174,15 @@
         <w:t>keeping it low is much better</w:t>
       </w:r>
       <w:r>
-        <w:t xml:space="preserve">. ConcurrentHashMap also uses </w:t>
+        <w:t xml:space="preserve">. </w:t>
+      </w:r>
+      <w:proofErr w:type="spellStart"/>
+      <w:r>
+        <w:t>ConcurrentHashMap</w:t>
+      </w:r>
+      <w:proofErr w:type="spellEnd"/>
+      <w:r>
+        <w:t xml:space="preserve"> also uses </w:t>
       </w:r>
       <w:proofErr w:type="spellStart"/>
       <w:r>
@@ -9254,6 +9428,7 @@
         <w:rPr>
           <w:b/>
         </w:rPr>
+        <w:lastRenderedPageBreak/>
         <w:t>The main reason</w:t>
       </w:r>
       <w:r>
@@ -9351,7 +9526,6 @@
         <w:rPr>
           <w:noProof/>
         </w:rPr>
-        <w:lastRenderedPageBreak/>
         <w:drawing>
           <wp:inline distT="0" distB="0" distL="0" distR="0" wp14:anchorId="79DA8C59" wp14:editId="4D1F2108">
             <wp:extent cx="2756280" cy="863600"/>
@@ -9451,22 +9625,7 @@
         <w:t>ConcurrentHashMap</w:t>
       </w:r>
       <w:r>
-        <w:t xml:space="preserve"> - It</w:t>
-      </w:r>
-      <w:r>
-        <w:t xml:space="preserve"> provides a concurrent alternative of Hashtable or Synchronized Map classes with aim to support higher level of concurrency by implementing fined grained locking. Multiple reader can access the Map </w:t>
-      </w:r>
-      <w:r>
-        <w:t>concurrently while</w:t>
-      </w:r>
-      <w:r>
-        <w:t xml:space="preserve"> a portion of Map gets locked for write operation depends upon concurrency level of Map. ConcurrentHashMap provides better scalability than there synchronized </w:t>
-      </w:r>
-      <w:r>
-        <w:t>counterpart</w:t>
-      </w:r>
-      <w:r>
-        <w:t>. Iterator of ConcurrentHashMap are fail-safe iterators which doesn't throw ConcurrencModificationException thus eliminates another requirement of locking during iteration which result in further scalability and performance.</w:t>
+        <w:t xml:space="preserve"> - It provides a concurrent alternative of Hashtable or Synchronized Map classes with aim to support higher level of concurrency by implementing fined grained locking. Multiple reader can access the Map concurrently while a portion of Map gets locked for write operation depends upon concurrency level of Map. ConcurrentHashMap provides better scalability than there synchronized counterpart. Iterator of ConcurrentHashMap are fail-safe iterators which doesn't throw ConcurrencModificationException thus eliminates another requirement of locking during iteration which result in further scalability and performance.</w:t>
       </w:r>
     </w:p>
     <w:p>
@@ -9486,10 +9645,7 @@
         <w:t>BlockingQueue</w:t>
       </w:r>
       <w:r>
-        <w:t xml:space="preserve"> - It</w:t>
-      </w:r>
-      <w:r>
-        <w:t xml:space="preserve"> makes it easy to implement producer-consumer design pattern by providing inbuilt blocking support for </w:t>
+        <w:t xml:space="preserve"> - It makes it easy to implement producer-consumer design pattern by providing inbuilt blocking support for </w:t>
       </w:r>
       <w:proofErr w:type="gramStart"/>
       <w:r>
@@ -9505,13 +9661,7 @@
       </w:r>
       <w:proofErr w:type="gramEnd"/>
       <w:r>
-        <w:t xml:space="preserve">) method will block if Queue is full while take() method will block if Queue is empty. Java 5 API provides two concrete </w:t>
-      </w:r>
-      <w:r>
-        <w:t>implementations</w:t>
-      </w:r>
-      <w:r>
-        <w:t xml:space="preserve"> of BlockingQueue in form of </w:t>
+        <w:t xml:space="preserve">) method will block if Queue is full while take() method will block if Queue is empty. Java 5 API provides two concrete implementations of BlockingQueue in form of </w:t>
       </w:r>
       <w:r>
         <w:rPr>
@@ -9590,10 +9740,11 @@
         <w:t>Deque and BlockingDeque</w:t>
       </w:r>
       <w:r>
-        <w:t xml:space="preserve"> - </w:t>
-      </w:r>
-      <w:r>
-        <w:t xml:space="preserve">Deque interface is added in Java 6 and it extends Queue interface to support insertion and removal from both end of Queue referred as head and tail. Java6 also provides concurrent implementation of Deque like </w:t>
+        <w:t xml:space="preserve"> - Deque interface is added in Java 6 and it extends Queue interface to support insertion and removal from both end of Queue referred as head and tail. Java6 also </w:t>
+      </w:r>
+      <w:r>
+        <w:lastRenderedPageBreak/>
+        <w:t xml:space="preserve">provides concurrent implementation of Deque like </w:t>
       </w:r>
       <w:r>
         <w:rPr>
@@ -9642,14 +9793,10 @@
           <w:b/>
           <w:u w:val="single"/>
         </w:rPr>
-        <w:lastRenderedPageBreak/>
         <w:t>ConcurrentSkipListMap and ConcurrentSkipListSet</w:t>
       </w:r>
       <w:r>
-        <w:t xml:space="preserve"> - </w:t>
-      </w:r>
-      <w:r>
-        <w:t xml:space="preserve">ConcurrentSkipListMap and ConcurrentSkipListSet provide concurrent alternative for synchronized version of SortedMap and SortedSet. For example instead of using TreeMap or TreeSet wrapped inside synchronized Collection, You can consider using ConcurrentSkipListMap or ConcurrentSkipListSet from </w:t>
+        <w:t xml:space="preserve"> - ConcurrentSkipListMap and ConcurrentSkipListSet provide concurrent alternative for synchronized version of SortedMap and SortedSet. For example instead of using TreeMap or TreeSet wrapped inside synchronized Collection, You can consider using ConcurrentSkipListMap or ConcurrentSkipListSet from </w:t>
       </w:r>
       <w:proofErr w:type="gramStart"/>
       <w:r>
@@ -9669,8 +9816,6 @@
       <w:pPr>
         <w:pStyle w:val="ListParagraph"/>
       </w:pPr>
-      <w:bookmarkStart w:id="0" w:name="_GoBack"/>
-      <w:bookmarkEnd w:id="0"/>
     </w:p>
     <w:p>
       <w:pPr>
@@ -9953,7 +10098,11 @@
           <w:p/>
           <w:p>
             <w:r>
-              <w:t>Since Java 8 interfaces can contain default and static methods. “default” is mostly used for backward compatibility. Since Java 9 interface can also contain “private” methods (commonly used when two default methods in an interface share common code.)</w:t>
+              <w:t xml:space="preserve">Since Java 8 interfaces can contain default and static methods. “default” is mostly used for backward compatibility. Since Java 9 interface can also contain “private” methods (commonly </w:t>
+            </w:r>
+            <w:r>
+              <w:lastRenderedPageBreak/>
+              <w:t>used when two default methods in an interface share common code.)</w:t>
             </w:r>
           </w:p>
         </w:tc>
@@ -9965,6 +10114,7 @@
           </w:tcPr>
           <w:p>
             <w:r>
+              <w:lastRenderedPageBreak/>
               <w:t>Methods can be implemented as well as remain abstract in the Abstract class. The subclass which extends the abstract is responsible to provide the implementation for the abstract methods.</w:t>
             </w:r>
           </w:p>
@@ -10008,7 +10158,6 @@
           </w:tcPr>
           <w:p>
             <w:r>
-              <w:lastRenderedPageBreak/>
               <w:t>A</w:t>
             </w:r>
             <w:r>
@@ -10547,6 +10696,7 @@
         </w:numPr>
       </w:pPr>
       <w:r>
+        <w:lastRenderedPageBreak/>
         <w:t xml:space="preserve">If </w:t>
       </w:r>
       <w:r>
@@ -10565,15 +10715,7 @@
         <w:t>then abstract class is more useful</w:t>
       </w:r>
       <w:r>
-        <w:t xml:space="preserve"> because we can provide a default implementation for some of the methods that are common for all the subclasses. </w:t>
-      </w:r>
-      <w:proofErr w:type="gramStart"/>
-      <w:r>
-        <w:t>Also</w:t>
-      </w:r>
-      <w:proofErr w:type="gramEnd"/>
-      <w:r>
-        <w:t xml:space="preserve"> if subclasses don’t need to implement a particular method, they can avoid providing the implementation but in case of interface, the subclass will have to provide the implementation for all the methods even though it’s of no use and implementation is just empty block.</w:t>
+        <w:t xml:space="preserve"> because we can provide a default implementation for some of the methods that are common for all the subclasses. Also if subclasses don’t need to implement a particular method, they can avoid providing the implementation but in case of interface, the subclass will have to provide the implementation for all the methods even though it’s of no use and implementation is just empty block.</w:t>
       </w:r>
     </w:p>
     <w:p>
@@ -10588,19 +10730,10 @@
         <w:rPr>
           <w:b/>
         </w:rPr>
-        <w:lastRenderedPageBreak/>
         <w:t>If our base contract keeps on changing then interfaces can cause issues because we can’t declare additional methods to the interface without changing all the implementation classes</w:t>
       </w:r>
       <w:r>
-        <w:t xml:space="preserve">, with the abstract class we can provide the default implementation and only change the implementation classes that are </w:t>
-      </w:r>
-      <w:proofErr w:type="gramStart"/>
-      <w:r>
-        <w:t>actually going</w:t>
-      </w:r>
-      <w:proofErr w:type="gramEnd"/>
-      <w:r>
-        <w:t xml:space="preserve"> to use the new methods.</w:t>
+        <w:t>, with the abstract class we can provide the default implementation and only change the implementation classes that are actually going to use the new methods.</w:t>
       </w:r>
     </w:p>
     <w:p>
@@ -10633,19 +10766,11 @@
         <w:t xml:space="preserve">. For example, in JDK </w:t>
       </w:r>
       <w:proofErr w:type="spellStart"/>
-      <w:proofErr w:type="gramStart"/>
-      <w:r>
-        <w:rPr>
-          <w:b/>
-        </w:rPr>
-        <w:t>java.util</w:t>
-      </w:r>
-      <w:proofErr w:type="gramEnd"/>
-      <w:r>
-        <w:rPr>
-          <w:b/>
-        </w:rPr>
-        <w:t>.List</w:t>
+      <w:r>
+        <w:rPr>
+          <w:b/>
+        </w:rPr>
+        <w:t>java.util.List</w:t>
       </w:r>
       <w:proofErr w:type="spellEnd"/>
       <w:r>
@@ -10746,7 +10871,6 @@
     </w:p>
     <w:p>
       <w:r>
-        <w:lastRenderedPageBreak/>
         <w:t xml:space="preserve">What </w:t>
       </w:r>
       <w:r>
@@ -11161,6 +11285,7 @@
     </w:p>
     <w:p>
       <w:r>
+        <w:lastRenderedPageBreak/>
         <w:t xml:space="preserve">The keyword </w:t>
       </w:r>
       <w:r>
@@ -11222,7 +11347,6 @@
     </w:p>
     <w:p>
       <w:r>
-        <w:lastRenderedPageBreak/>
         <w:t xml:space="preserve">A type can also have multiple upper bounds as </w:t>
       </w:r>
       <w:r>
@@ -11512,7 +11636,6 @@
         <w:rPr>
           <w:b/>
         </w:rPr>
-        <w:lastRenderedPageBreak/>
         <w:t>You can use an upper bounded wildcard to relax the restrictions on a variable</w:t>
       </w:r>
       <w:r>
@@ -11800,7 +11923,11 @@
         <w:t>Thus,</w:t>
       </w:r>
       <w:r>
-        <w:t xml:space="preserve"> the bytecode after compilation contains only normal classes, interfaces and methods thus ensuring that no new types are produced. </w:t>
+        <w:t xml:space="preserve"> the bytecode after compilation contains only normal classes, interfaces </w:t>
+      </w:r>
+      <w:r>
+        <w:lastRenderedPageBreak/>
+        <w:t xml:space="preserve">and methods thus ensuring that no new types are produced. </w:t>
       </w:r>
       <w:r>
         <w:rPr>
@@ -11822,7 +11949,6 @@
         <w:rPr>
           <w:noProof/>
         </w:rPr>
-        <w:lastRenderedPageBreak/>
         <w:drawing>
           <wp:inline distT="0" distB="0" distL="0" distR="0" wp14:anchorId="161BCF61" wp14:editId="7869BF22">
             <wp:extent cx="4400550" cy="2160313"/>
@@ -11977,24 +12103,14 @@
           <w:u w:val="single"/>
         </w:rPr>
       </w:pPr>
-    </w:p>
-    <w:p>
-      <w:pPr>
-        <w:ind w:left="2880" w:firstLine="720"/>
+      <w:r>
         <w:rPr>
           <w:b/>
           <w:sz w:val="32"/>
           <w:szCs w:val="32"/>
           <w:u w:val="single"/>
         </w:rPr>
-      </w:pPr>
-      <w:r>
-        <w:rPr>
-          <w:b/>
-          <w:sz w:val="32"/>
-          <w:szCs w:val="32"/>
-          <w:u w:val="single"/>
-        </w:rPr>
+        <w:lastRenderedPageBreak/>
         <w:t>String</w:t>
       </w:r>
     </w:p>
@@ -12015,7 +12131,6 @@
           <w:sz w:val="20"/>
           <w:szCs w:val="20"/>
         </w:rPr>
-        <w:lastRenderedPageBreak/>
         <w:t>What Is a String in Java?</w:t>
       </w:r>
     </w:p>
@@ -12737,7 +12852,15 @@
           <w:sz w:val="20"/>
           <w:szCs w:val="20"/>
         </w:rPr>
-        <w:t xml:space="preserve">, the </w:t>
+        <w:t xml:space="preserve">, </w:t>
+      </w:r>
+      <w:r>
+        <w:rPr>
+          <w:sz w:val="20"/>
+          <w:szCs w:val="20"/>
+        </w:rPr>
+        <w:lastRenderedPageBreak/>
+        <w:t xml:space="preserve">the </w:t>
       </w:r>
       <w:r>
         <w:rPr>
@@ -18439,6 +18562,15 @@
           <w:szCs w:val="20"/>
         </w:rPr>
       </w:pPr>
+    </w:p>
+    <w:p>
+      <w:pPr>
+        <w:rPr>
+          <w:b/>
+          <w:sz w:val="20"/>
+          <w:szCs w:val="20"/>
+        </w:rPr>
+      </w:pPr>
       <w:r>
         <w:rPr>
           <w:b/>
@@ -18528,6 +18660,7 @@
           <w:sz w:val="20"/>
           <w:szCs w:val="20"/>
         </w:rPr>
+        <w:lastRenderedPageBreak/>
         <w:t xml:space="preserve">Why thread communication methods </w:t>
       </w:r>
       <w:proofErr w:type="gramStart"/>
@@ -18579,7 +18712,6 @@
           <w:sz w:val="20"/>
           <w:szCs w:val="20"/>
         </w:rPr>
-        <w:lastRenderedPageBreak/>
         <w:t xml:space="preserve">In Java every </w:t>
       </w:r>
       <w:r>
@@ -18727,7 +18859,6 @@
         <w:t xml:space="preserve">A thread that owns the object's monitor (for instance, a thread that has entered a synchronized section guarded by the object) may call </w:t>
       </w:r>
       <w:proofErr w:type="spellStart"/>
-      <w:proofErr w:type="gramStart"/>
       <w:r>
         <w:rPr>
           <w:sz w:val="20"/>
@@ -18736,7 +18867,6 @@
         <w:t>object.wait</w:t>
       </w:r>
       <w:proofErr w:type="spellEnd"/>
-      <w:proofErr w:type="gramEnd"/>
       <w:r>
         <w:rPr>
           <w:sz w:val="20"/>
@@ -19061,6 +19191,7 @@
           <w:sz w:val="20"/>
           <w:szCs w:val="20"/>
         </w:rPr>
+        <w:lastRenderedPageBreak/>
         <w:t xml:space="preserve">If a thread is currently inside one of the methods that throw </w:t>
       </w:r>
       <w:proofErr w:type="spellStart"/>
@@ -19108,7 +19239,6 @@
           <w:sz w:val="20"/>
           <w:szCs w:val="20"/>
         </w:rPr>
-        <w:lastRenderedPageBreak/>
         <w:t xml:space="preserve">If a thread is not inside such method and </w:t>
       </w:r>
       <w:proofErr w:type="spellStart"/>
@@ -19914,6 +20044,7 @@
           <w:szCs w:val="24"/>
           <w:u w:val="single"/>
         </w:rPr>
+        <w:lastRenderedPageBreak/>
         <w:t xml:space="preserve">Disadvantages of </w:t>
       </w:r>
       <w:r>
@@ -19938,7 +20069,6 @@
           <w:sz w:val="20"/>
           <w:szCs w:val="20"/>
         </w:rPr>
-        <w:lastRenderedPageBreak/>
         <w:t>- Threads that are blocked waiting to execute synchronized code can’t be interrupted. Once they are blocked, they are stuck their until they get the lock.</w:t>
       </w:r>
     </w:p>
@@ -23192,23 +23322,13 @@
         <w:t xml:space="preserve">To solve this issue, we will have to make sure that increment operation on count is atomic, we can do that using Synchronization but Java 5 </w:t>
       </w:r>
       <w:proofErr w:type="spellStart"/>
-      <w:proofErr w:type="gramStart"/>
-      <w:r>
-        <w:rPr>
-          <w:b/>
-          <w:sz w:val="20"/>
-          <w:szCs w:val="20"/>
-        </w:rPr>
-        <w:t>java.util</w:t>
-      </w:r>
-      <w:proofErr w:type="gramEnd"/>
-      <w:r>
-        <w:rPr>
-          <w:b/>
-          <w:sz w:val="20"/>
-          <w:szCs w:val="20"/>
-        </w:rPr>
-        <w:t>.concurrent.atomic</w:t>
+      <w:r>
+        <w:rPr>
+          <w:b/>
+          <w:sz w:val="20"/>
+          <w:szCs w:val="20"/>
+        </w:rPr>
+        <w:t>java.util.concurrent.atomic</w:t>
       </w:r>
       <w:proofErr w:type="spellEnd"/>
       <w:r>
@@ -24662,47 +24782,13 @@
           <w:u w:val="single"/>
         </w:rPr>
       </w:pPr>
-    </w:p>
-    <w:p>
-      <w:pPr>
-        <w:ind w:left="1440" w:firstLine="720"/>
+      <w:r>
         <w:rPr>
           <w:b/>
           <w:sz w:val="32"/>
           <w:szCs w:val="32"/>
           <w:u w:val="single"/>
         </w:rPr>
-      </w:pPr>
-    </w:p>
-    <w:p>
-      <w:pPr>
-        <w:ind w:left="1440" w:firstLine="720"/>
-        <w:rPr>
-          <w:b/>
-          <w:sz w:val="32"/>
-          <w:szCs w:val="32"/>
-          <w:u w:val="single"/>
-        </w:rPr>
-      </w:pPr>
-    </w:p>
-    <w:p>
-      <w:pPr>
-        <w:ind w:left="1440" w:firstLine="720"/>
-        <w:rPr>
-          <w:b/>
-          <w:sz w:val="32"/>
-          <w:szCs w:val="32"/>
-          <w:u w:val="single"/>
-        </w:rPr>
-      </w:pPr>
-      <w:r>
-        <w:rPr>
-          <w:b/>
-          <w:sz w:val="32"/>
-          <w:szCs w:val="32"/>
-          <w:u w:val="single"/>
-        </w:rPr>
-        <w:lastRenderedPageBreak/>
         <w:t>Java Memory</w:t>
       </w:r>
       <w:r>
@@ -25041,7 +25127,6 @@
           <w:sz w:val="20"/>
           <w:szCs w:val="20"/>
         </w:rPr>
-        <w:lastRenderedPageBreak/>
         <w:t xml:space="preserve">There are three components of the JVM that are focused on when tuning performance. The </w:t>
       </w:r>
       <w:r>
@@ -25089,15 +25174,6 @@
         </w:rPr>
         <w:t xml:space="preserve"> also has a big impact on performance but rarely requires tuning with the newer versions of the JVM.</w:t>
       </w:r>
-    </w:p>
-    <w:p>
-      <w:pPr>
-        <w:pStyle w:val="ListParagraph"/>
-        <w:rPr>
-          <w:sz w:val="20"/>
-          <w:szCs w:val="20"/>
-        </w:rPr>
-      </w:pPr>
     </w:p>
     <w:p>
       <w:pPr>
@@ -25125,6 +25201,7 @@
           <w:sz w:val="20"/>
           <w:szCs w:val="20"/>
         </w:rPr>
+        <w:lastRenderedPageBreak/>
         <w:t>What are Stack and Heap? What is stored in each of these memory structures</w:t>
       </w:r>
       <w:r>
@@ -25172,32 +25249,80 @@
           <w:sz w:val="20"/>
           <w:szCs w:val="20"/>
         </w:rPr>
-        <w:t xml:space="preserve"> is a part of memory that contains information about nested method calls down to the current position in the program. It also contains all local variables and references to objects on the heap defined in currently executing methods.</w:t>
-      </w:r>
-    </w:p>
-    <w:p>
-      <w:pPr>
-        <w:pStyle w:val="ListParagraph"/>
-        <w:rPr>
-          <w:sz w:val="20"/>
-          <w:szCs w:val="20"/>
-        </w:rPr>
-      </w:pPr>
-    </w:p>
-    <w:p>
-      <w:pPr>
-        <w:pStyle w:val="ListParagraph"/>
-        <w:rPr>
-          <w:sz w:val="20"/>
-          <w:szCs w:val="20"/>
-        </w:rPr>
-      </w:pPr>
-      <w:r>
-        <w:rPr>
-          <w:sz w:val="20"/>
-          <w:szCs w:val="20"/>
-        </w:rPr>
-        <w:t xml:space="preserve">This structure allows the runtime to return from the method knowing the address whence it was called, </w:t>
+        <w:t xml:space="preserve"> is a part of memory that contains information about </w:t>
+      </w:r>
+      <w:r>
+        <w:rPr>
+          <w:b/>
+          <w:bCs/>
+          <w:sz w:val="20"/>
+          <w:szCs w:val="20"/>
+        </w:rPr>
+        <w:t>nested method calls down to the current position in the program</w:t>
+      </w:r>
+      <w:r>
+        <w:rPr>
+          <w:sz w:val="20"/>
+          <w:szCs w:val="20"/>
+        </w:rPr>
+        <w:t xml:space="preserve">. It also contains </w:t>
+      </w:r>
+      <w:r>
+        <w:rPr>
+          <w:b/>
+          <w:bCs/>
+          <w:sz w:val="20"/>
+          <w:szCs w:val="20"/>
+        </w:rPr>
+        <w:t>all</w:t>
+      </w:r>
+      <w:r>
+        <w:rPr>
+          <w:sz w:val="20"/>
+          <w:szCs w:val="20"/>
+        </w:rPr>
+        <w:t xml:space="preserve"> </w:t>
+      </w:r>
+      <w:r>
+        <w:rPr>
+          <w:b/>
+          <w:bCs/>
+          <w:sz w:val="20"/>
+          <w:szCs w:val="20"/>
+        </w:rPr>
+        <w:t>local variables and references to objects on the heap</w:t>
+      </w:r>
+      <w:r>
+        <w:rPr>
+          <w:sz w:val="20"/>
+          <w:szCs w:val="20"/>
+        </w:rPr>
+        <w:t xml:space="preserve"> defined in currently executing methods.</w:t>
+      </w:r>
+    </w:p>
+    <w:p>
+      <w:pPr>
+        <w:pStyle w:val="ListParagraph"/>
+        <w:rPr>
+          <w:sz w:val="20"/>
+          <w:szCs w:val="20"/>
+        </w:rPr>
+      </w:pPr>
+    </w:p>
+    <w:p>
+      <w:pPr>
+        <w:pStyle w:val="ListParagraph"/>
+        <w:rPr>
+          <w:sz w:val="20"/>
+          <w:szCs w:val="20"/>
+        </w:rPr>
+      </w:pPr>
+      <w:r>
+        <w:rPr>
+          <w:sz w:val="20"/>
+          <w:szCs w:val="20"/>
+        </w:rPr>
+        <w:t xml:space="preserve">This structure allows the runtime to return from the method knowing the address hence it was called, </w:t>
       </w:r>
       <w:proofErr w:type="gramStart"/>
       <w:r>
@@ -25593,15 +25718,33 @@
           <w:sz w:val="20"/>
           <w:szCs w:val="20"/>
         </w:rPr>
-        <w:t>has an effect on</w:t>
+        <w:t xml:space="preserve">has an </w:t>
+      </w:r>
+      <w:r>
+        <w:rPr>
+          <w:b/>
+          <w:bCs/>
+          <w:sz w:val="20"/>
+          <w:szCs w:val="20"/>
+        </w:rPr>
+        <w:t>effect on</w:t>
       </w:r>
       <w:proofErr w:type="gramEnd"/>
       <w:r>
         <w:rPr>
-          <w:sz w:val="20"/>
-          <w:szCs w:val="20"/>
-        </w:rPr>
-        <w:t xml:space="preserve"> the application's performance. This is because all other threads in the application </w:t>
+          <w:b/>
+          <w:bCs/>
+          <w:sz w:val="20"/>
+          <w:szCs w:val="20"/>
+        </w:rPr>
+        <w:t xml:space="preserve"> the application's performance</w:t>
+      </w:r>
+      <w:r>
+        <w:rPr>
+          <w:sz w:val="20"/>
+          <w:szCs w:val="20"/>
+        </w:rPr>
+        <w:t xml:space="preserve">. This is because all other threads in the application </w:t>
       </w:r>
       <w:proofErr w:type="gramStart"/>
       <w:r>
@@ -25770,6 +25913,7 @@
           <w:sz w:val="20"/>
           <w:szCs w:val="20"/>
         </w:rPr>
+        <w:lastRenderedPageBreak/>
         <w:t>Cyclic dependencies without any live external reference are also eligible for GC.</w:t>
       </w:r>
     </w:p>
@@ -26185,6 +26329,24 @@
     <w:p>
       <w:pPr>
         <w:pStyle w:val="ListParagraph"/>
+        <w:rPr>
+          <w:sz w:val="20"/>
+          <w:szCs w:val="20"/>
+        </w:rPr>
+      </w:pPr>
+    </w:p>
+    <w:p>
+      <w:pPr>
+        <w:pStyle w:val="ListParagraph"/>
+        <w:rPr>
+          <w:sz w:val="20"/>
+          <w:szCs w:val="20"/>
+        </w:rPr>
+      </w:pPr>
+    </w:p>
+    <w:p>
+      <w:pPr>
+        <w:pStyle w:val="ListParagraph"/>
         <w:numPr>
           <w:ilvl w:val="0"/>
           <w:numId w:val="22"/>
@@ -26280,6 +26442,7 @@
           <w:sz w:val="20"/>
           <w:szCs w:val="20"/>
         </w:rPr>
+        <w:lastRenderedPageBreak/>
         <w:t xml:space="preserve">Therefore, the heap is broken up into smaller parts or generations. The heap parts are: </w:t>
       </w:r>
       <w:r>
@@ -27015,15 +27178,7 @@
           <w:sz w:val="20"/>
           <w:szCs w:val="20"/>
         </w:rPr>
-        <w:t xml:space="preserve"> In addition, objects from the last minor GC on the first survivor space (S0) </w:t>
-      </w:r>
-      <w:r>
-        <w:rPr>
-          <w:sz w:val="20"/>
-          <w:szCs w:val="20"/>
-        </w:rPr>
-        <w:lastRenderedPageBreak/>
-        <w:t xml:space="preserve">have their age incremented and get moved to S1. Once all surviving objects have been moved to S1, both S0 and </w:t>
+        <w:t xml:space="preserve"> In addition, objects from the last minor GC on the first survivor space (S0) have their age incremented and get moved to S1. Once all surviving objects have been moved to S1, both S0 and </w:t>
       </w:r>
       <w:proofErr w:type="spellStart"/>
       <w:r>
@@ -27079,6 +27234,7 @@
           <w:sz w:val="20"/>
           <w:szCs w:val="20"/>
         </w:rPr>
+        <w:lastRenderedPageBreak/>
         <w:t xml:space="preserve">After a minor GC, when </w:t>
       </w:r>
       <w:r>
@@ -27932,15 +28088,7 @@
           <w:sz w:val="20"/>
           <w:szCs w:val="20"/>
         </w:rPr>
-        <w:t xml:space="preserve"> CPUs to speed up application throughput. This collector should be used when a lot of work need to be done and long pauses </w:t>
-      </w:r>
-      <w:r>
-        <w:rPr>
-          <w:sz w:val="20"/>
-          <w:szCs w:val="20"/>
-        </w:rPr>
-        <w:lastRenderedPageBreak/>
-        <w:t xml:space="preserve">are acceptable. For example, batch processing like printing reports or bills or performing </w:t>
+        <w:t xml:space="preserve"> CPUs to speed up application throughput. This collector should be used when a lot of work need to be done and long pauses are acceptable. For example, batch processing like printing reports or bills or performing </w:t>
       </w:r>
       <w:proofErr w:type="gramStart"/>
       <w:r>
@@ -28012,6 +28160,7 @@
           <w:szCs w:val="20"/>
           <w:u w:val="single"/>
         </w:rPr>
+        <w:lastRenderedPageBreak/>
         <w:t>Concurrent Mark Sweep (CMS) GC</w:t>
       </w:r>
       <w:r>
@@ -28385,6 +28534,15 @@
     <w:p>
       <w:pPr>
         <w:pStyle w:val="ListParagraph"/>
+        <w:rPr>
+          <w:sz w:val="20"/>
+          <w:szCs w:val="20"/>
+        </w:rPr>
+      </w:pPr>
+    </w:p>
+    <w:p>
+      <w:pPr>
+        <w:pStyle w:val="ListParagraph"/>
         <w:numPr>
           <w:ilvl w:val="0"/>
           <w:numId w:val="22"/>
@@ -28861,6 +29019,7 @@
           <w:szCs w:val="24"/>
           <w:u w:val="single"/>
         </w:rPr>
+        <w:lastRenderedPageBreak/>
         <w:t>PermGen</w:t>
       </w:r>
       <w:proofErr w:type="spellEnd"/>
@@ -29836,6 +29995,7 @@
           <w:sz w:val="20"/>
           <w:szCs w:val="20"/>
         </w:rPr>
+        <w:lastRenderedPageBreak/>
         <w:t xml:space="preserve">We can change this relationship between the object and the garbage collector by explicitly wrapping it inside another reference object which is located inside </w:t>
       </w:r>
       <w:proofErr w:type="spellStart"/>
@@ -32946,7 +33106,7 @@
       </w:pPr>
     </w:pPrDefault>
   </w:docDefaults>
-  <w:latentStyles w:defLockedState="0" w:defUIPriority="99" w:defSemiHidden="0" w:defUnhideWhenUsed="0" w:defQFormat="0" w:count="375">
+  <w:latentStyles w:defLockedState="0" w:defUIPriority="99" w:defSemiHidden="0" w:defUnhideWhenUsed="0" w:defQFormat="0" w:count="376">
     <w:lsdException w:name="Normal" w:uiPriority="0" w:qFormat="1"/>
     <w:lsdException w:name="heading 1" w:uiPriority="9" w:qFormat="1"/>
     <w:lsdException w:name="heading 2" w:semiHidden="1" w:uiPriority="9" w:unhideWhenUsed="1" w:qFormat="1"/>
@@ -33322,6 +33482,7 @@
     <w:lsdException w:name="Smart Hyperlink" w:semiHidden="1" w:unhideWhenUsed="1"/>
     <w:lsdException w:name="Hashtag" w:semiHidden="1" w:unhideWhenUsed="1"/>
     <w:lsdException w:name="Unresolved Mention" w:semiHidden="1" w:unhideWhenUsed="1"/>
+    <w:lsdException w:name="Smart Link" w:semiHidden="1" w:unhideWhenUsed="1"/>
   </w:latentStyles>
   <w:style w:type="paragraph" w:default="1" w:styleId="Normal">
     <w:name w:val="Normal"/>
@@ -33754,7 +33915,7 @@
 </file>
 
 <file path=customXml/itemProps1.xml><?xml version="1.0" encoding="utf-8"?>
-<ds:datastoreItem xmlns:ds="http://schemas.openxmlformats.org/officeDocument/2006/customXml" ds:itemID="{97301E86-C3A9-41CC-9336-AF54680CBDD4}">
+<ds:datastoreItem xmlns:ds="http://schemas.openxmlformats.org/officeDocument/2006/customXml" ds:itemID="{E6352EA7-C4D5-4818-9F7B-EB1635CA78E3}">
   <ds:schemaRefs>
     <ds:schemaRef ds:uri="http://schemas.openxmlformats.org/officeDocument/2006/bibliography"/>
   </ds:schemaRefs>

</xml_diff>